<commit_message>
upload scaled profile photo and inform friends
</commit_message>
<xml_diff>
--- a/doc/ReceiveMessage.types&actions.docx
+++ b/doc/ReceiveMessage.types&actions.docx
@@ -111,7 +111,10 @@
         <w:t>“message”</w:t>
       </w:r>
       <w:r>
-        <w:t xml:space="preserve"> or “notification”:</w:t>
+        <w:t xml:space="preserve"> </w:t>
+      </w:r>
+      <w:r>
+        <w:t>:</w:t>
       </w:r>
     </w:p>
     <w:p>
@@ -130,18 +133,6 @@
         </w:rPr>
         <w:t>聊天面板中发送的一条消息</w:t>
       </w:r>
-      <w:r>
-        <w:rPr>
-          <w:rFonts w:hint="eastAsia"/>
-        </w:rPr>
-        <w:t xml:space="preserve"> or</w:t>
-      </w:r>
-      <w:r>
-        <w:rPr>
-          <w:rFonts w:hint="eastAsia"/>
-        </w:rPr>
-        <w:t>通知</w:t>
-      </w:r>
     </w:p>
     <w:p>
       <w:pPr>
@@ -297,6 +288,12 @@
         <w:rPr>
           <w:rFonts w:hint="eastAsia"/>
         </w:rPr>
+        <w:t>@</w:t>
+      </w:r>
+      <w:r>
+        <w:rPr>
+          <w:rFonts w:hint="eastAsia"/>
+        </w:rPr>
         <w:t>ChatsActivity</w:t>
       </w:r>
       <w:r>
@@ -356,299 +353,321 @@
       <w:r>
         <w:t>onCreate &amp; @onPause</w:t>
       </w:r>
+      <w:r>
+        <w:t>:</w:t>
+      </w:r>
+    </w:p>
+    <w:p>
+      <w:pPr>
+        <w:ind w:left="1680"/>
+        <w:jc w:val="left"/>
+      </w:pPr>
+      <w:r>
+        <w:tab/>
+      </w:r>
+      <w:r>
+        <w:tab/>
+      </w:r>
+      <w:r>
+        <w:rPr>
+          <w:rFonts w:hint="eastAsia"/>
+        </w:rPr>
+        <w:t>清空数据库中的</w:t>
+      </w:r>
+      <w:r>
+        <w:rPr>
+          <w:rFonts w:hint="eastAsia"/>
+        </w:rPr>
+        <w:t>未读数目</w:t>
+      </w:r>
+    </w:p>
+    <w:p>
+      <w:pPr>
+        <w:ind w:left="2100" w:firstLine="420"/>
+        <w:jc w:val="left"/>
+      </w:pPr>
+      <w:r>
+        <w:t>将</w:t>
+      </w:r>
+      <w:r>
+        <w:t>unread</w:t>
+      </w:r>
+      <w:r>
+        <w:t>表中的记录全部移动到</w:t>
+      </w:r>
+      <w:r>
+        <w:t>read</w:t>
+      </w:r>
+      <w:r>
+        <w:t>表中</w:t>
+      </w:r>
+    </w:p>
+    <w:p>
+      <w:pPr>
+        <w:ind w:left="1260" w:firstLine="420"/>
+        <w:jc w:val="left"/>
+      </w:pPr>
+      <w:r>
+        <w:rPr>
+          <w:rFonts w:hint="eastAsia"/>
+        </w:rPr>
+        <w:t>@</w:t>
+      </w:r>
+      <w:r>
+        <w:t>ChatsFragment:</w:t>
+      </w:r>
+    </w:p>
+    <w:p>
+      <w:pPr>
+        <w:ind w:left="1260" w:firstLine="420"/>
+        <w:jc w:val="left"/>
+      </w:pPr>
+      <w:r>
+        <w:tab/>
+        <w:t xml:space="preserve">@receiver.onReceive: </w:t>
+      </w:r>
+      <w:r>
+        <w:t>找到消息对应的</w:t>
+      </w:r>
+      <w:r>
+        <w:t>List</w:t>
+      </w:r>
+      <w:r>
+        <w:t>条目</w:t>
+      </w:r>
+    </w:p>
+    <w:p>
+      <w:pPr>
+        <w:ind w:left="2100" w:firstLine="420"/>
+        <w:jc w:val="left"/>
+      </w:pPr>
+      <w:r>
+        <w:t xml:space="preserve">Unread </w:t>
+      </w:r>
+      <w:r>
+        <w:rPr>
+          <w:rFonts w:hint="eastAsia"/>
+        </w:rPr>
+        <w:t>+</w:t>
+      </w:r>
+      <w:r>
+        <w:t>= 1</w:t>
+      </w:r>
+    </w:p>
+    <w:p>
+      <w:pPr>
+        <w:ind w:left="2100" w:firstLine="420"/>
+        <w:jc w:val="left"/>
+      </w:pPr>
+      <w:r>
+        <w:rPr>
+          <w:rFonts w:hint="eastAsia"/>
+        </w:rPr>
+        <w:t>更新</w:t>
+      </w:r>
+      <w:r>
+        <w:rPr>
+          <w:rFonts w:hint="eastAsia"/>
+        </w:rPr>
+        <w:t>latest_message</w:t>
+      </w:r>
+      <w:r>
+        <w:rPr>
+          <w:rFonts w:hint="eastAsia"/>
+        </w:rPr>
+        <w:t>、</w:t>
+      </w:r>
+      <w:r>
+        <w:rPr>
+          <w:rFonts w:hint="eastAsia"/>
+        </w:rPr>
+        <w:t>update</w:t>
+      </w:r>
+      <w:r>
+        <w:t>_time</w:t>
+      </w:r>
+    </w:p>
+    <w:p>
+      <w:pPr>
+        <w:ind w:left="2100" w:firstLine="420"/>
+        <w:jc w:val="left"/>
+      </w:pPr>
+      <w:r>
+        <w:t>调整</w:t>
+      </w:r>
+      <w:r>
+        <w:t>list</w:t>
+      </w:r>
+      <w:r>
+        <w:t>顺序</w:t>
+      </w:r>
+    </w:p>
+    <w:p>
+      <w:pPr>
+        <w:ind w:left="2100" w:firstLine="420"/>
+        <w:jc w:val="left"/>
+      </w:pPr>
+      <w:r>
+        <w:t>NotifyDataSetChanged.</w:t>
+      </w:r>
+    </w:p>
+    <w:p>
+      <w:pPr>
+        <w:jc w:val="left"/>
+      </w:pPr>
+      <w:r>
+        <w:tab/>
+        <w:t>“moments”:</w:t>
+      </w:r>
+    </w:p>
+    <w:p>
+      <w:pPr>
+        <w:jc w:val="left"/>
+      </w:pPr>
+      <w:r>
+        <w:tab/>
+      </w:r>
+      <w:r>
+        <w:tab/>
+        <w:t>TODO</w:t>
+      </w:r>
+    </w:p>
+    <w:p>
+      <w:pPr>
+        <w:jc w:val="left"/>
+      </w:pPr>
+      <w:r>
+        <w:tab/>
+        <w:t>“use</w:t>
+      </w:r>
+      <w:r>
+        <w:t>r_update”</w:t>
+      </w:r>
+    </w:p>
+    <w:p>
+      <w:pPr>
+        <w:jc w:val="left"/>
+      </w:pPr>
+      <w:r>
+        <w:tab/>
+      </w:r>
+      <w:r>
+        <w:tab/>
+      </w:r>
+      <w:r>
+        <w:t>提示用户信息</w:t>
+      </w:r>
+      <w:r>
+        <w:rPr>
+          <w:rFonts w:hint="eastAsia"/>
+        </w:rPr>
+        <w:t>(</w:t>
+      </w:r>
+      <w:r>
+        <w:rPr>
+          <w:rFonts w:hint="eastAsia"/>
+        </w:rPr>
+        <w:t>包括头像</w:t>
+      </w:r>
+      <w:r>
+        <w:rPr>
+          <w:rFonts w:hint="eastAsia"/>
+        </w:rPr>
+        <w:t>)</w:t>
+      </w:r>
+      <w:r>
+        <w:t>有更新</w:t>
+      </w:r>
+    </w:p>
+    <w:p>
+      <w:pPr>
+        <w:jc w:val="left"/>
+      </w:pPr>
+      <w:r>
+        <w:tab/>
+      </w:r>
+      <w:r>
+        <w:tab/>
+      </w:r>
+      <w:r>
+        <w:t>行为</w:t>
+      </w:r>
+      <w:r>
+        <w:rPr>
+          <w:rFonts w:hint="eastAsia"/>
+        </w:rPr>
+        <w:t>：</w:t>
+      </w:r>
+    </w:p>
+    <w:p>
+      <w:pPr>
+        <w:jc w:val="left"/>
+      </w:pPr>
+      <w:r>
+        <w:tab/>
+      </w:r>
+      <w:r>
+        <w:tab/>
+      </w:r>
+      <w:r>
+        <w:tab/>
+        <w:t>MessageReceiver:</w:t>
+      </w:r>
+    </w:p>
+    <w:p>
+      <w:pPr>
+        <w:jc w:val="left"/>
+        <w:rPr>
+          <w:rFonts w:hint="eastAsia"/>
+        </w:rPr>
+      </w:pPr>
+      <w:r>
+        <w:tab/>
+      </w:r>
+      <w:r>
+        <w:tab/>
+      </w:r>
+      <w:r>
+        <w:tab/>
+      </w:r>
+      <w:r>
+        <w:tab/>
+      </w:r>
+      <w:r>
+        <w:t>更新本地数据库</w:t>
+      </w:r>
+      <w:r>
+        <w:rPr>
+          <w:rFonts w:hint="eastAsia"/>
+        </w:rPr>
+        <w:t>:</w:t>
+      </w:r>
+    </w:p>
+    <w:p>
+      <w:pPr>
+        <w:ind w:left="1680" w:firstLine="420"/>
+        <w:jc w:val="left"/>
+      </w:pPr>
+      <w:r>
+        <w:rPr>
+          <w:rFonts w:hint="eastAsia"/>
+        </w:rPr>
+        <w:t>user.db</w:t>
+      </w:r>
+    </w:p>
+    <w:p>
+      <w:pPr>
+        <w:ind w:left="1680" w:firstLine="420"/>
+        <w:jc w:val="left"/>
+        <w:rPr>
+          <w:rFonts w:hint="eastAsia"/>
+        </w:rPr>
+      </w:pPr>
       <w:bookmarkStart w:id="0" w:name="_GoBack"/>
       <w:bookmarkEnd w:id="0"/>
       <w:r>
-        <w:t>:</w:t>
-      </w:r>
-    </w:p>
-    <w:p>
-      <w:pPr>
-        <w:ind w:left="1680"/>
-        <w:jc w:val="left"/>
-      </w:pPr>
-      <w:r>
-        <w:tab/>
-      </w:r>
-      <w:r>
-        <w:tab/>
-      </w:r>
-      <w:r>
-        <w:rPr>
-          <w:rFonts w:hint="eastAsia"/>
-        </w:rPr>
-        <w:t>清空数据库中的</w:t>
-      </w:r>
-      <w:r>
-        <w:rPr>
-          <w:rFonts w:hint="eastAsia"/>
-        </w:rPr>
-        <w:t>未读数目</w:t>
-      </w:r>
-    </w:p>
-    <w:p>
-      <w:pPr>
-        <w:ind w:left="2100" w:firstLine="420"/>
-        <w:jc w:val="left"/>
-      </w:pPr>
-      <w:r>
-        <w:t>将</w:t>
-      </w:r>
-      <w:r>
-        <w:t>unread</w:t>
-      </w:r>
-      <w:r>
-        <w:t>表中的记录全部移动到</w:t>
-      </w:r>
-      <w:r>
-        <w:t>read</w:t>
-      </w:r>
-      <w:r>
-        <w:t>表中</w:t>
-      </w:r>
-    </w:p>
-    <w:p>
-      <w:pPr>
-        <w:ind w:left="1260" w:firstLine="420"/>
-        <w:jc w:val="left"/>
-      </w:pPr>
-      <w:r>
-        <w:t>ChatsFragment:</w:t>
-      </w:r>
-    </w:p>
-    <w:p>
-      <w:pPr>
-        <w:ind w:left="1260" w:firstLine="420"/>
-        <w:jc w:val="left"/>
-      </w:pPr>
-      <w:r>
-        <w:tab/>
-        <w:t xml:space="preserve">@receiver.onReceive: </w:t>
-      </w:r>
-      <w:r>
-        <w:t>找到消息对应的</w:t>
-      </w:r>
-      <w:r>
-        <w:t>List</w:t>
-      </w:r>
-      <w:r>
-        <w:t>条目</w:t>
-      </w:r>
-    </w:p>
-    <w:p>
-      <w:pPr>
-        <w:ind w:left="2100" w:firstLine="420"/>
-        <w:jc w:val="left"/>
-      </w:pPr>
-      <w:r>
-        <w:t xml:space="preserve">Unread </w:t>
-      </w:r>
-      <w:r>
-        <w:rPr>
-          <w:rFonts w:hint="eastAsia"/>
-        </w:rPr>
-        <w:t>+</w:t>
-      </w:r>
-      <w:r>
-        <w:t>= 1</w:t>
-      </w:r>
-    </w:p>
-    <w:p>
-      <w:pPr>
-        <w:ind w:left="2100" w:firstLine="420"/>
-        <w:jc w:val="left"/>
-      </w:pPr>
-      <w:r>
-        <w:rPr>
-          <w:rFonts w:hint="eastAsia"/>
-        </w:rPr>
-        <w:t>更新</w:t>
-      </w:r>
-      <w:r>
-        <w:rPr>
-          <w:rFonts w:hint="eastAsia"/>
-        </w:rPr>
-        <w:t>latest_message</w:t>
-      </w:r>
-      <w:r>
-        <w:rPr>
-          <w:rFonts w:hint="eastAsia"/>
-        </w:rPr>
-        <w:t>、</w:t>
-      </w:r>
-      <w:r>
-        <w:rPr>
-          <w:rFonts w:hint="eastAsia"/>
-        </w:rPr>
-        <w:t>update</w:t>
-      </w:r>
-      <w:r>
-        <w:t>_time</w:t>
-      </w:r>
-    </w:p>
-    <w:p>
-      <w:pPr>
-        <w:ind w:left="2100" w:firstLine="420"/>
-        <w:jc w:val="left"/>
-      </w:pPr>
-      <w:r>
-        <w:t>调整</w:t>
-      </w:r>
-      <w:r>
-        <w:t>list</w:t>
-      </w:r>
-      <w:r>
-        <w:t>顺序</w:t>
-      </w:r>
-    </w:p>
-    <w:p>
-      <w:pPr>
-        <w:ind w:left="2100" w:firstLine="420"/>
-        <w:jc w:val="left"/>
-      </w:pPr>
-      <w:r>
-        <w:t>NotifyDataSetChanged.</w:t>
-      </w:r>
-    </w:p>
-    <w:p>
-      <w:pPr>
-        <w:jc w:val="left"/>
-      </w:pPr>
-      <w:r>
-        <w:tab/>
-        <w:t>“moments”:</w:t>
-      </w:r>
-    </w:p>
-    <w:p>
-      <w:pPr>
-        <w:jc w:val="left"/>
-      </w:pPr>
-      <w:r>
-        <w:tab/>
-      </w:r>
-      <w:r>
-        <w:tab/>
-        <w:t>TODO</w:t>
-      </w:r>
-    </w:p>
-    <w:p>
-      <w:pPr>
-        <w:jc w:val="left"/>
-      </w:pPr>
-      <w:r>
-        <w:tab/>
-        <w:t>“user_update”:</w:t>
-      </w:r>
-    </w:p>
-    <w:p>
-      <w:pPr>
-        <w:jc w:val="left"/>
-      </w:pPr>
-      <w:r>
-        <w:tab/>
-      </w:r>
-      <w:r>
-        <w:tab/>
-      </w:r>
-      <w:r>
-        <w:t>提示用户信息有更新</w:t>
-      </w:r>
-    </w:p>
-    <w:p>
-      <w:pPr>
-        <w:jc w:val="left"/>
-      </w:pPr>
-      <w:r>
-        <w:tab/>
-      </w:r>
-      <w:r>
-        <w:tab/>
-      </w:r>
-      <w:r>
-        <w:t>行为</w:t>
-      </w:r>
-      <w:r>
-        <w:rPr>
-          <w:rFonts w:hint="eastAsia"/>
-        </w:rPr>
-        <w:t>：</w:t>
-      </w:r>
-    </w:p>
-    <w:p>
-      <w:pPr>
-        <w:jc w:val="left"/>
-      </w:pPr>
-      <w:r>
-        <w:tab/>
-      </w:r>
-      <w:r>
-        <w:tab/>
-      </w:r>
-      <w:r>
-        <w:tab/>
-        <w:t>MessageReceiver:</w:t>
-      </w:r>
-    </w:p>
-    <w:p>
-      <w:pPr>
-        <w:jc w:val="left"/>
-      </w:pPr>
-      <w:r>
-        <w:tab/>
-      </w:r>
-      <w:r>
-        <w:tab/>
-      </w:r>
-      <w:r>
-        <w:tab/>
-        <w:t>Activity</w:t>
-      </w:r>
-      <w:r>
-        <w:t>中注册的</w:t>
-      </w:r>
-      <w:r>
-        <w:t>Receiver</w:t>
-      </w:r>
-      <w:r>
-        <w:rPr>
-          <w:rFonts w:hint="eastAsia"/>
-        </w:rPr>
-        <w:t>：</w:t>
-      </w:r>
-      <w:r>
-        <w:t>调整</w:t>
-      </w:r>
-      <w:r>
-        <w:t>UI</w:t>
-      </w:r>
-    </w:p>
-    <w:p>
-      <w:pPr>
-        <w:jc w:val="left"/>
-      </w:pPr>
-      <w:r>
-        <w:tab/>
-        <w:t>“photo_update”:</w:t>
-      </w:r>
-    </w:p>
-    <w:p>
-      <w:pPr>
-        <w:jc w:val="left"/>
-      </w:pPr>
-      <w:r>
-        <w:tab/>
-      </w:r>
-      <w:r>
-        <w:tab/>
-      </w:r>
-      <w:r>
-        <w:t>提示用户头像有更新</w:t>
-      </w:r>
-    </w:p>
-    <w:p>
-      <w:pPr>
-        <w:jc w:val="left"/>
-      </w:pPr>
+        <w:t>chats.db – conversation.tb – title.column</w:t>
+      </w:r>
     </w:p>
     <w:p>
       <w:pPr>

</xml_diff>

<commit_message>
Display Profile Photo on ChatFragment
</commit_message>
<xml_diff>
--- a/doc/ReceiveMessage.types&actions.docx
+++ b/doc/ReceiveMessage.types&actions.docx
@@ -663,11 +663,23 @@
           <w:rFonts w:hint="eastAsia"/>
         </w:rPr>
       </w:pPr>
+      <w:r>
+        <w:t>chats.db – conversation.tb – title.column</w:t>
+      </w:r>
+      <w:r>
+        <w:t xml:space="preserve"> </w:t>
+      </w:r>
+      <w:r>
+        <w:rPr>
+          <w:rFonts w:hint="eastAsia"/>
+        </w:rPr>
+        <w:t>&amp;</w:t>
+      </w:r>
+      <w:r>
+        <w:t xml:space="preserve"> uri.column</w:t>
+      </w:r>
       <w:bookmarkStart w:id="0" w:name="_GoBack"/>
       <w:bookmarkEnd w:id="0"/>
-      <w:r>
-        <w:t>chats.db – conversation.tb – title.column</w:t>
-      </w:r>
     </w:p>
     <w:p>
       <w:pPr>

</xml_diff>